<commit_message>
arrumando 2 erros da simulaçao
</commit_message>
<xml_diff>
--- a/Projeto2/tabelaControleFD.docx
+++ b/Projeto2/tabelaControleFD.docx
@@ -89,23 +89,7 @@
           <w:b/>
           <w:bCs/>
         </w:rPr>
-        <w:t xml:space="preserve">Função dos pontos de controle do FD (o </w:t>
-      </w:r>
-      <w:proofErr w:type="spellStart"/>
-      <w:r>
-        <w:rPr>
-          <w:b/>
-          <w:bCs/>
-        </w:rPr>
-        <w:t>ULAop</w:t>
-      </w:r>
-      <w:proofErr w:type="spellEnd"/>
-      <w:r>
-        <w:rPr>
-          <w:b/>
-          <w:bCs/>
-        </w:rPr>
-        <w:t xml:space="preserve"> já foi definido anteriormente):</w:t>
+        <w:t>Função dos pontos de controle do FD (o ULAop já foi definido anteriormente):</w:t>
       </w:r>
     </w:p>
     <w:p>
@@ -239,18 +223,8 @@
             <w:vAlign w:val="center"/>
           </w:tcPr>
           <w:p>
-            <w:proofErr w:type="spellStart"/>
-            <w:proofErr w:type="gramStart"/>
-            <w:r>
-              <w:t>mux</w:t>
-            </w:r>
-            <w:proofErr w:type="spellEnd"/>
-            <w:r>
-              <w:t>(</w:t>
-            </w:r>
-            <w:proofErr w:type="gramEnd"/>
-            <w:r>
-              <w:t>[PC+4, BEQ]/J)</w:t>
+            <w:r>
+              <w:t>mux([PC+4, BEQ]/J)</w:t>
             </w:r>
           </w:p>
         </w:tc>
@@ -312,23 +286,8 @@
             <w:vAlign w:val="center"/>
           </w:tcPr>
           <w:p>
-            <w:proofErr w:type="spellStart"/>
-            <w:proofErr w:type="gramStart"/>
-            <w:r>
-              <w:t>mux</w:t>
-            </w:r>
-            <w:proofErr w:type="spellEnd"/>
-            <w:r>
-              <w:t>(</w:t>
-            </w:r>
-            <w:proofErr w:type="spellStart"/>
-            <w:proofErr w:type="gramEnd"/>
-            <w:r>
-              <w:t>Rt</w:t>
-            </w:r>
-            <w:proofErr w:type="spellEnd"/>
-            <w:r>
-              <w:t>/Rd)</w:t>
+            <w:r>
+              <w:t>mux(Rt/Rd)</w:t>
             </w:r>
           </w:p>
         </w:tc>
@@ -390,11 +349,9 @@
             <w:vAlign w:val="center"/>
           </w:tcPr>
           <w:p>
-            <w:proofErr w:type="spellStart"/>
             <w:r>
               <w:t>habEscritaReg</w:t>
             </w:r>
-            <w:proofErr w:type="spellEnd"/>
           </w:p>
         </w:tc>
         <w:tc>
@@ -455,23 +412,8 @@
             <w:vAlign w:val="center"/>
           </w:tcPr>
           <w:p>
-            <w:proofErr w:type="spellStart"/>
-            <w:proofErr w:type="gramStart"/>
-            <w:r>
-              <w:t>mux</w:t>
-            </w:r>
-            <w:proofErr w:type="spellEnd"/>
-            <w:r>
-              <w:t>(</w:t>
-            </w:r>
-            <w:proofErr w:type="spellStart"/>
-            <w:proofErr w:type="gramEnd"/>
-            <w:r>
-              <w:t>Rt</w:t>
-            </w:r>
-            <w:proofErr w:type="spellEnd"/>
-            <w:r>
-              <w:t>/imediato)</w:t>
+            <w:r>
+              <w:t>mux(Rt/imediato)</w:t>
             </w:r>
           </w:p>
         </w:tc>
@@ -533,26 +475,8 @@
             <w:vAlign w:val="center"/>
           </w:tcPr>
           <w:p>
-            <w:proofErr w:type="spellStart"/>
-            <w:proofErr w:type="gramStart"/>
-            <w:r>
-              <w:t>mux</w:t>
-            </w:r>
-            <w:proofErr w:type="spellEnd"/>
-            <w:r>
-              <w:t>(</w:t>
-            </w:r>
-            <w:proofErr w:type="gramEnd"/>
-            <w:r>
-              <w:t>ULA/</w:t>
-            </w:r>
-            <w:proofErr w:type="spellStart"/>
-            <w:r>
-              <w:t>mem</w:t>
-            </w:r>
-            <w:proofErr w:type="spellEnd"/>
-            <w:r>
-              <w:t>)</w:t>
+            <w:r>
+              <w:t>mux(ULA/mem)</w:t>
             </w:r>
           </w:p>
         </w:tc>
@@ -677,11 +601,9 @@
             <w:vAlign w:val="center"/>
           </w:tcPr>
           <w:p>
-            <w:proofErr w:type="spellStart"/>
             <w:r>
               <w:t>habLeituraMEM</w:t>
             </w:r>
-            <w:proofErr w:type="spellEnd"/>
           </w:p>
         </w:tc>
         <w:tc>
@@ -742,11 +664,9 @@
             <w:vAlign w:val="center"/>
           </w:tcPr>
           <w:p>
-            <w:proofErr w:type="spellStart"/>
             <w:r>
               <w:t>habEscritaMEM</w:t>
             </w:r>
-            <w:proofErr w:type="spellEnd"/>
           </w:p>
         </w:tc>
         <w:tc>
@@ -997,14 +917,12 @@
             <w:vAlign w:val="center"/>
           </w:tcPr>
           <w:p>
-            <w:proofErr w:type="spellStart"/>
             <w:r>
               <w:rPr>
                 <w:b/>
               </w:rPr>
               <w:t>Ins-trução</w:t>
             </w:r>
-            <w:proofErr w:type="spellEnd"/>
           </w:p>
         </w:tc>
         <w:tc>
@@ -1024,14 +942,12 @@
             <w:pPr>
               <w:jc w:val="center"/>
             </w:pPr>
-            <w:proofErr w:type="spellStart"/>
             <w:r>
               <w:rPr>
                 <w:b/>
               </w:rPr>
               <w:t>Opcode</w:t>
             </w:r>
-            <w:proofErr w:type="spellEnd"/>
           </w:p>
         </w:tc>
         <w:tc>
@@ -1137,7 +1053,6 @@
                 <w:bCs/>
               </w:rPr>
             </w:pPr>
-            <w:proofErr w:type="spellStart"/>
             <w:r>
               <w:rPr>
                 <w:b/>
@@ -1145,7 +1060,6 @@
               </w:rPr>
               <w:t>prox_pc</w:t>
             </w:r>
-            <w:proofErr w:type="spellEnd"/>
           </w:p>
         </w:tc>
         <w:tc>
@@ -1179,33 +1093,11 @@
             <w:pPr>
               <w:jc w:val="center"/>
             </w:pPr>
-            <w:proofErr w:type="spellStart"/>
             <w:r>
               <w:rPr>
                 <w:b/>
               </w:rPr>
-              <w:t>Mux</w:t>
-            </w:r>
-            <w:proofErr w:type="spellEnd"/>
-            <w:r>
-              <w:rPr>
-                <w:b/>
-              </w:rPr>
-              <w:t xml:space="preserve"> </w:t>
-            </w:r>
-            <w:proofErr w:type="spellStart"/>
-            <w:r>
-              <w:rPr>
-                <w:b/>
-              </w:rPr>
-              <w:t>Rt</w:t>
-            </w:r>
-            <w:proofErr w:type="spellEnd"/>
-            <w:r>
-              <w:rPr>
-                <w:b/>
-              </w:rPr>
-              <w:t>/Rd</w:t>
+              <w:t>Mux Rt/Rd</w:t>
             </w:r>
           </w:p>
         </w:tc>
@@ -1226,14 +1118,12 @@
             <w:pPr>
               <w:jc w:val="center"/>
             </w:pPr>
-            <w:proofErr w:type="spellStart"/>
             <w:r>
               <w:rPr>
                 <w:b/>
               </w:rPr>
               <w:t>Hab</w:t>
             </w:r>
-            <w:proofErr w:type="spellEnd"/>
             <w:r>
               <w:br/>
             </w:r>
@@ -1246,14 +1136,12 @@
             <w:r>
               <w:br/>
             </w:r>
-            <w:proofErr w:type="spellStart"/>
             <w:r>
               <w:rPr>
                 <w:b/>
               </w:rPr>
               <w:t>Reg</w:t>
             </w:r>
-            <w:proofErr w:type="spellEnd"/>
           </w:p>
         </w:tc>
         <w:tc>
@@ -1279,25 +1167,7 @@
                 <w:sz w:val="22"/>
                 <w:szCs w:val="22"/>
               </w:rPr>
-              <w:t xml:space="preserve">Mux3 </w:t>
-            </w:r>
-            <w:proofErr w:type="spellStart"/>
-            <w:r>
-              <w:rPr>
-                <w:b/>
-                <w:sz w:val="22"/>
-                <w:szCs w:val="22"/>
-              </w:rPr>
-              <w:t>Rt</w:t>
-            </w:r>
-            <w:proofErr w:type="spellEnd"/>
-            <w:r>
-              <w:rPr>
-                <w:b/>
-                <w:sz w:val="22"/>
-                <w:szCs w:val="22"/>
-              </w:rPr>
-              <w:t>/imediato</w:t>
+              <w:t>Mux3 Rt/imediato</w:t>
             </w:r>
           </w:p>
         </w:tc>
@@ -1322,16 +1192,8 @@
               <w:rPr>
                 <w:b/>
               </w:rPr>
-              <w:t>Mux4 ULA/</w:t>
-            </w:r>
-            <w:proofErr w:type="spellStart"/>
-            <w:r>
-              <w:rPr>
-                <w:b/>
-              </w:rPr>
-              <w:t>mem</w:t>
-            </w:r>
-            <w:proofErr w:type="spellEnd"/>
+              <w:t>Mux4 ULA/mem</w:t>
+            </w:r>
           </w:p>
         </w:tc>
         <w:tc>
@@ -1376,14 +1238,12 @@
             <w:pPr>
               <w:jc w:val="center"/>
             </w:pPr>
-            <w:proofErr w:type="spellStart"/>
             <w:r>
               <w:rPr>
                 <w:b/>
               </w:rPr>
               <w:t>Hab</w:t>
             </w:r>
-            <w:proofErr w:type="spellEnd"/>
             <w:r>
               <w:br/>
             </w:r>
@@ -1421,25 +1281,21 @@
             <w:pPr>
               <w:jc w:val="center"/>
             </w:pPr>
-            <w:proofErr w:type="spellStart"/>
             <w:r>
               <w:rPr>
                 <w:b/>
               </w:rPr>
               <w:t>Hab</w:t>
             </w:r>
-            <w:proofErr w:type="spellEnd"/>
             <w:r>
               <w:br/>
             </w:r>
-            <w:proofErr w:type="spellStart"/>
             <w:r>
               <w:rPr>
                 <w:b/>
               </w:rPr>
               <w:t>Esc</w:t>
             </w:r>
-            <w:proofErr w:type="spellEnd"/>
             <w:r>
               <w:br/>
             </w:r>
@@ -3689,14 +3545,34 @@
           <w:p>
             <w:pPr>
               <w:jc w:val="center"/>
-            </w:pPr>
-            <w:r>
-              <w:t>0</w:t>
-            </w:r>
-            <w:r>
+              <w:rPr>
+                <w:color w:val="FF0000"/>
+              </w:rPr>
+            </w:pPr>
+            <w:r>
+              <w:rPr>
+                <w:color w:val="FF0000"/>
+              </w:rPr>
+              <w:t>0</w:t>
+            </w:r>
+            <w:r>
+              <w:rPr>
+                <w:color w:val="FF0000"/>
+              </w:rPr>
               <w:t>1</w:t>
             </w:r>
           </w:p>
+          <w:p>
+            <w:pPr>
+              <w:jc w:val="center"/>
+              <w:rPr>
+                <w:color w:val="FF0000"/>
+              </w:rPr>
+            </w:pPr>
+            <w:r>
+              <w:t>00</w:t>
+            </w:r>
+          </w:p>
         </w:tc>
         <w:tc>
           <w:tcPr>
@@ -3734,9 +3610,26 @@
           <w:p>
             <w:pPr>
               <w:jc w:val="center"/>
-            </w:pPr>
-            <w:r>
-              <w:t>0</w:t>
+              <w:rPr>
+                <w:color w:val="FF0000"/>
+              </w:rPr>
+            </w:pPr>
+            <w:r>
+              <w:rPr>
+                <w:color w:val="FF0000"/>
+              </w:rPr>
+              <w:t>0</w:t>
+            </w:r>
+          </w:p>
+          <w:p>
+            <w:pPr>
+              <w:jc w:val="center"/>
+              <w:rPr>
+                <w:color w:val="FF0000"/>
+              </w:rPr>
+            </w:pPr>
+            <w:r>
+              <w:t>1</w:t>
             </w:r>
           </w:p>
         </w:tc>
@@ -5468,14 +5361,12 @@
             <w:vAlign w:val="center"/>
           </w:tcPr>
           <w:p>
-            <w:proofErr w:type="spellStart"/>
             <w:r>
               <w:rPr>
                 <w:b/>
               </w:rPr>
               <w:t>Ins-trução</w:t>
             </w:r>
-            <w:proofErr w:type="spellEnd"/>
           </w:p>
         </w:tc>
         <w:tc>
@@ -5495,14 +5386,12 @@
             <w:pPr>
               <w:jc w:val="center"/>
             </w:pPr>
-            <w:proofErr w:type="spellStart"/>
             <w:r>
               <w:rPr>
                 <w:b/>
               </w:rPr>
               <w:t>Opcode</w:t>
             </w:r>
-            <w:proofErr w:type="spellEnd"/>
           </w:p>
         </w:tc>
         <w:tc>
@@ -5563,7 +5452,6 @@
                 <w:bCs/>
               </w:rPr>
             </w:pPr>
-            <w:proofErr w:type="spellStart"/>
             <w:r>
               <w:rPr>
                 <w:b/>
@@ -5571,7 +5459,6 @@
               </w:rPr>
               <w:t>prox_pc</w:t>
             </w:r>
-            <w:proofErr w:type="spellEnd"/>
           </w:p>
         </w:tc>
         <w:tc>
@@ -5605,33 +5492,11 @@
             <w:pPr>
               <w:jc w:val="center"/>
             </w:pPr>
-            <w:proofErr w:type="spellStart"/>
             <w:r>
               <w:rPr>
                 <w:b/>
               </w:rPr>
-              <w:t>Mux</w:t>
-            </w:r>
-            <w:proofErr w:type="spellEnd"/>
-            <w:r>
-              <w:rPr>
-                <w:b/>
-              </w:rPr>
-              <w:t xml:space="preserve"> </w:t>
-            </w:r>
-            <w:proofErr w:type="spellStart"/>
-            <w:r>
-              <w:rPr>
-                <w:b/>
-              </w:rPr>
-              <w:t>Rt</w:t>
-            </w:r>
-            <w:proofErr w:type="spellEnd"/>
-            <w:r>
-              <w:rPr>
-                <w:b/>
-              </w:rPr>
-              <w:t>/Rd</w:t>
+              <w:t>Mux Rt/Rd</w:t>
             </w:r>
           </w:p>
         </w:tc>
@@ -5652,14 +5517,12 @@
             <w:pPr>
               <w:jc w:val="center"/>
             </w:pPr>
-            <w:proofErr w:type="spellStart"/>
             <w:r>
               <w:rPr>
                 <w:b/>
               </w:rPr>
               <w:t>Hab</w:t>
             </w:r>
-            <w:proofErr w:type="spellEnd"/>
             <w:r>
               <w:br/>
             </w:r>
@@ -5672,14 +5535,12 @@
             <w:r>
               <w:br/>
             </w:r>
-            <w:proofErr w:type="spellStart"/>
             <w:r>
               <w:rPr>
                 <w:b/>
               </w:rPr>
               <w:t>Reg</w:t>
             </w:r>
-            <w:proofErr w:type="spellEnd"/>
           </w:p>
         </w:tc>
         <w:tc>
@@ -5705,25 +5566,7 @@
                 <w:sz w:val="22"/>
                 <w:szCs w:val="22"/>
               </w:rPr>
-              <w:t xml:space="preserve">Mux3 </w:t>
-            </w:r>
-            <w:proofErr w:type="spellStart"/>
-            <w:r>
-              <w:rPr>
-                <w:b/>
-                <w:sz w:val="22"/>
-                <w:szCs w:val="22"/>
-              </w:rPr>
-              <w:t>Rt</w:t>
-            </w:r>
-            <w:proofErr w:type="spellEnd"/>
-            <w:r>
-              <w:rPr>
-                <w:b/>
-                <w:sz w:val="22"/>
-                <w:szCs w:val="22"/>
-              </w:rPr>
-              <w:t>/imediato</w:t>
+              <w:t>Mux3 Rt/imediato</w:t>
             </w:r>
           </w:p>
         </w:tc>
@@ -5748,16 +5591,8 @@
               <w:rPr>
                 <w:b/>
               </w:rPr>
-              <w:t>Mux4 ULA/</w:t>
-            </w:r>
-            <w:proofErr w:type="spellStart"/>
-            <w:r>
-              <w:rPr>
-                <w:b/>
-              </w:rPr>
-              <w:t>mem</w:t>
-            </w:r>
-            <w:proofErr w:type="spellEnd"/>
+              <w:t>Mux4 ULA/mem</w:t>
+            </w:r>
           </w:p>
         </w:tc>
         <w:tc>
@@ -5802,14 +5637,12 @@
             <w:pPr>
               <w:jc w:val="center"/>
             </w:pPr>
-            <w:proofErr w:type="spellStart"/>
             <w:r>
               <w:rPr>
                 <w:b/>
               </w:rPr>
               <w:t>Hab</w:t>
             </w:r>
-            <w:proofErr w:type="spellEnd"/>
             <w:r>
               <w:br/>
             </w:r>
@@ -5847,25 +5680,21 @@
             <w:pPr>
               <w:jc w:val="center"/>
             </w:pPr>
-            <w:proofErr w:type="spellStart"/>
             <w:r>
               <w:rPr>
                 <w:b/>
               </w:rPr>
               <w:t>Hab</w:t>
             </w:r>
-            <w:proofErr w:type="spellEnd"/>
             <w:r>
               <w:br/>
             </w:r>
-            <w:proofErr w:type="spellStart"/>
             <w:r>
               <w:rPr>
                 <w:b/>
               </w:rPr>
               <w:t>Esc</w:t>
             </w:r>
-            <w:proofErr w:type="spellEnd"/>
             <w:r>
               <w:br/>
             </w:r>
@@ -5895,14 +5724,12 @@
             <w:pPr>
               <w:jc w:val="center"/>
             </w:pPr>
-            <w:proofErr w:type="spellStart"/>
             <w:r>
               <w:rPr>
                 <w:b/>
               </w:rPr>
               <w:t>ULAop</w:t>
             </w:r>
-            <w:proofErr w:type="spellEnd"/>
             <w:r>
               <w:br/>
             </w:r>
@@ -7744,11 +7571,9 @@
             <w:vAlign w:val="center"/>
           </w:tcPr>
           <w:p>
-            <w:proofErr w:type="spellStart"/>
             <w:r>
               <w:t>addi</w:t>
             </w:r>
-            <w:proofErr w:type="spellEnd"/>
           </w:p>
         </w:tc>
         <w:tc>
@@ -8012,71 +7837,7 @@
           <w:bCs/>
           <w:color w:val="000000"/>
         </w:rPr>
-        <w:t xml:space="preserve">Mux1: </w:t>
-      </w:r>
-      <w:proofErr w:type="spellStart"/>
-      <w:proofErr w:type="gramStart"/>
-      <w:r>
-        <w:rPr>
-          <w:b/>
-          <w:bCs/>
-          <w:color w:val="000000"/>
-        </w:rPr>
-        <w:t>mux</w:t>
-      </w:r>
-      <w:proofErr w:type="spellEnd"/>
-      <w:r>
-        <w:rPr>
-          <w:b/>
-          <w:bCs/>
-          <w:color w:val="000000"/>
-        </w:rPr>
-        <w:t>(</w:t>
-      </w:r>
-      <w:proofErr w:type="gramEnd"/>
-      <w:r>
-        <w:rPr>
-          <w:b/>
-          <w:bCs/>
-          <w:color w:val="000000"/>
-        </w:rPr>
-        <w:t xml:space="preserve">[PC+4, BEQ]/J);     Mux2: </w:t>
-      </w:r>
-      <w:proofErr w:type="spellStart"/>
-      <w:r>
-        <w:rPr>
-          <w:b/>
-          <w:bCs/>
-          <w:color w:val="000000"/>
-        </w:rPr>
-        <w:t>mux</w:t>
-      </w:r>
-      <w:proofErr w:type="spellEnd"/>
-      <w:r>
-        <w:rPr>
-          <w:b/>
-          <w:bCs/>
-          <w:color w:val="000000"/>
-        </w:rPr>
-        <w:t>(</w:t>
-      </w:r>
-      <w:proofErr w:type="spellStart"/>
-      <w:r>
-        <w:rPr>
-          <w:b/>
-          <w:bCs/>
-          <w:color w:val="000000"/>
-        </w:rPr>
-        <w:t>Rt</w:t>
-      </w:r>
-      <w:proofErr w:type="spellEnd"/>
-      <w:r>
-        <w:rPr>
-          <w:b/>
-          <w:bCs/>
-          <w:color w:val="000000"/>
-        </w:rPr>
-        <w:t xml:space="preserve">/Rd); </w:t>
+        <w:t xml:space="preserve">Mux1: mux([PC+4, BEQ]/J);     Mux2: mux(Rt/Rd); </w:t>
       </w:r>
     </w:p>
     <w:p>
@@ -8093,81 +7854,7 @@
           <w:bCs/>
           <w:color w:val="000000"/>
         </w:rPr>
-        <w:t xml:space="preserve">Mux3: </w:t>
-      </w:r>
-      <w:proofErr w:type="spellStart"/>
-      <w:proofErr w:type="gramStart"/>
-      <w:r>
-        <w:rPr>
-          <w:b/>
-          <w:bCs/>
-          <w:color w:val="000000"/>
-        </w:rPr>
-        <w:t>mux</w:t>
-      </w:r>
-      <w:proofErr w:type="spellEnd"/>
-      <w:r>
-        <w:rPr>
-          <w:b/>
-          <w:bCs/>
-          <w:color w:val="000000"/>
-        </w:rPr>
-        <w:t>(</w:t>
-      </w:r>
-      <w:proofErr w:type="spellStart"/>
-      <w:proofErr w:type="gramEnd"/>
-      <w:r>
-        <w:rPr>
-          <w:b/>
-          <w:bCs/>
-          <w:color w:val="000000"/>
-        </w:rPr>
-        <w:t>Rt</w:t>
-      </w:r>
-      <w:proofErr w:type="spellEnd"/>
-      <w:r>
-        <w:rPr>
-          <w:b/>
-          <w:bCs/>
-          <w:color w:val="000000"/>
-        </w:rPr>
-        <w:t xml:space="preserve">/imediato);         Mux4: </w:t>
-      </w:r>
-      <w:proofErr w:type="spellStart"/>
-      <w:r>
-        <w:rPr>
-          <w:b/>
-          <w:bCs/>
-          <w:color w:val="000000"/>
-        </w:rPr>
-        <w:t>mux</w:t>
-      </w:r>
-      <w:proofErr w:type="spellEnd"/>
-      <w:r>
-        <w:rPr>
-          <w:b/>
-          <w:bCs/>
-          <w:color w:val="000000"/>
-        </w:rPr>
-        <w:t>(ULA/</w:t>
-      </w:r>
-      <w:proofErr w:type="spellStart"/>
-      <w:r>
-        <w:rPr>
-          <w:b/>
-          <w:bCs/>
-          <w:color w:val="000000"/>
-        </w:rPr>
-        <w:t>mem</w:t>
-      </w:r>
-      <w:proofErr w:type="spellEnd"/>
-      <w:r>
-        <w:rPr>
-          <w:b/>
-          <w:bCs/>
-          <w:color w:val="000000"/>
-        </w:rPr>
-        <w:t>).</w:t>
+        <w:t>Mux3: mux(Rt/imediato);         Mux4: mux(ULA/mem).</w:t>
       </w:r>
     </w:p>
     <w:p>
@@ -8596,13 +8283,13 @@
     <w:qFormat/>
     <w:rsid w:val="002875E6"/>
   </w:style>
-  <w:style w:type="character" w:default="1" w:styleId="Fontepargpadro">
+  <w:style w:type="character" w:default="1" w:styleId="DefaultParagraphFont">
     <w:name w:val="Default Paragraph Font"/>
     <w:uiPriority w:val="1"/>
     <w:semiHidden/>
     <w:unhideWhenUsed/>
   </w:style>
-  <w:style w:type="table" w:default="1" w:styleId="Tabelanormal">
+  <w:style w:type="table" w:default="1" w:styleId="TableNormal">
     <w:name w:val="Normal Table"/>
     <w:uiPriority w:val="99"/>
     <w:semiHidden/>
@@ -8617,7 +8304,7 @@
       </w:tblCellMar>
     </w:tblPr>
   </w:style>
-  <w:style w:type="numbering" w:default="1" w:styleId="Semlista">
+  <w:style w:type="numbering" w:default="1" w:styleId="NoList">
     <w:name w:val="No List"/>
     <w:uiPriority w:val="99"/>
     <w:semiHidden/>
@@ -8633,7 +8320,7 @@
   <w:style w:type="paragraph" w:customStyle="1" w:styleId="Heading">
     <w:name w:val="Heading"/>
     <w:basedOn w:val="Normal"/>
-    <w:next w:val="Corpodetexto"/>
+    <w:next w:val="BodyText"/>
     <w:qFormat/>
     <w:pPr>
       <w:keepNext/>
@@ -8645,18 +8332,18 @@
       <w:szCs w:val="28"/>
     </w:rPr>
   </w:style>
-  <w:style w:type="paragraph" w:styleId="Corpodetexto">
+  <w:style w:type="paragraph" w:styleId="BodyText">
     <w:name w:val="Body Text"/>
     <w:basedOn w:val="Normal"/>
     <w:pPr>
       <w:spacing w:after="140" w:line="288" w:lineRule="auto"/>
     </w:pPr>
   </w:style>
-  <w:style w:type="paragraph" w:styleId="Lista">
+  <w:style w:type="paragraph" w:styleId="List">
     <w:name w:val="List"/>
-    <w:basedOn w:val="Corpodetexto"/>
+    <w:basedOn w:val="BodyText"/>
   </w:style>
-  <w:style w:type="paragraph" w:styleId="Legenda">
+  <w:style w:type="paragraph" w:styleId="Caption">
     <w:name w:val="caption"/>
     <w:basedOn w:val="Normal"/>
     <w:qFormat/>
@@ -8682,7 +8369,7 @@
     <w:basedOn w:val="Normal"/>
     <w:qFormat/>
   </w:style>
-  <w:style w:type="paragraph" w:styleId="Rodap">
+  <w:style w:type="paragraph" w:styleId="Footer">
     <w:name w:val="footer"/>
     <w:basedOn w:val="Normal"/>
   </w:style>

</xml_diff>